<commit_message>
with card and toggle btn
</commit_message>
<xml_diff>
--- a/follow buttons.docx
+++ b/follow buttons.docx
@@ -2,56 +2,35 @@
 <file path=word/document.xml><?xml version="1.0" encoding="utf-8"?>
 <w:document xmlns:wpc="http://schemas.microsoft.com/office/word/2010/wordprocessingCanvas" xmlns:cx="http://schemas.microsoft.com/office/drawing/2014/chartex" xmlns:cx1="http://schemas.microsoft.com/office/drawing/2015/9/8/chartex" xmlns:mc="http://schemas.openxmlformats.org/markup-compatibility/2006" xmlns:o="urn:schemas-microsoft-com:office:office" xmlns:r="http://schemas.openxmlformats.org/officeDocument/2006/relationships" xmlns:m="http://schemas.openxmlformats.org/officeDocument/2006/math" xmlns:v="urn:schemas-microsoft-com:vml" xmlns:wp14="http://schemas.microsoft.com/office/word/2010/wordprocessingDrawing" xmlns:wp="http://schemas.openxmlformats.org/drawingml/2006/wordprocessingDrawing" xmlns:w10="urn:schemas-microsoft-com:office:word" xmlns:w="http://schemas.openxmlformats.org/wordprocessingml/2006/main" xmlns:w14="http://schemas.microsoft.com/office/word/2010/wordml" xmlns:w15="http://schemas.microsoft.com/office/word/2012/wordml" xmlns:w16se="http://schemas.microsoft.com/office/word/2015/wordml/symex" xmlns:wpg="http://schemas.microsoft.com/office/word/2010/wordprocessingGroup" xmlns:wpi="http://schemas.microsoft.com/office/word/2010/wordprocessingInk" xmlns:wne="http://schemas.microsoft.com/office/word/2006/wordml" xmlns:wps="http://schemas.microsoft.com/office/word/2010/wordprocessingShape" mc:Ignorable="w14 w15 w16se wp14">
   <w:body>
+    <w:p/>
     <w:p>
       <w:pPr>
         <w:rPr>
           <w:rtl/>
         </w:rPr>
       </w:pPr>
-      <w:r>
-        <w:fldChar w:fldCharType="begin"/>
-      </w:r>
-      <w:r>
-        <w:instrText xml:space="preserve"> HYPERLINK "https://codepen.io/kieranfivestars/pen/PwzjgN" </w:instrText>
-      </w:r>
-      <w:r>
-        <w:fldChar w:fldCharType="separate"/>
-      </w:r>
-      <w:r>
-        <w:rPr>
-          <w:rStyle w:val="Hyperlink"/>
-        </w:rPr>
-        <w:t>Animat</w:t>
-      </w:r>
-      <w:r>
-        <w:rPr>
-          <w:rStyle w:val="Hyperlink"/>
-        </w:rPr>
-        <w:t>e</w:t>
-      </w:r>
-      <w:r>
-        <w:rPr>
-          <w:rStyle w:val="Hyperlink"/>
-        </w:rPr>
-        <w:t xml:space="preserve">d </w:t>
-      </w:r>
-      <w:proofErr w:type="gramStart"/>
-      <w:r>
-        <w:rPr>
-          <w:rStyle w:val="Hyperlink"/>
-        </w:rPr>
-        <w:t>Like</w:t>
-      </w:r>
-      <w:proofErr w:type="gramEnd"/>
-      <w:r>
-        <w:rPr>
-          <w:rStyle w:val="Hyperlink"/>
-        </w:rPr>
-        <w:t xml:space="preserve"> Button (codepen.io)</w:t>
-      </w:r>
-      <w:r>
-        <w:fldChar w:fldCharType="end"/>
-      </w:r>
+      <w:hyperlink r:id="rId4" w:history="1">
+        <w:r>
+          <w:rPr>
+            <w:rStyle w:val="Hyperlink"/>
+          </w:rPr>
+          <w:t xml:space="preserve">Animated </w:t>
+        </w:r>
+        <w:proofErr w:type="gramStart"/>
+        <w:r>
+          <w:rPr>
+            <w:rStyle w:val="Hyperlink"/>
+          </w:rPr>
+          <w:t>Like</w:t>
+        </w:r>
+        <w:proofErr w:type="gramEnd"/>
+        <w:r>
+          <w:rPr>
+            <w:rStyle w:val="Hyperlink"/>
+          </w:rPr>
+          <w:t xml:space="preserve"> Button (codepen.io)</w:t>
+        </w:r>
+      </w:hyperlink>
     </w:p>
     <w:p>
       <w:pPr>
@@ -70,11 +49,11 @@
     <w:p>
       <w:pPr>
         <w:rPr>
-          <w:rFonts w:hint="cs"/>
+          <w:rStyle w:val="Hyperlink"/>
           <w:rtl/>
         </w:rPr>
       </w:pPr>
-      <w:hyperlink r:id="rId4" w:history="1">
+      <w:hyperlink r:id="rId5" w:history="1">
         <w:r>
           <w:rPr>
             <w:rStyle w:val="Hyperlink"/>
@@ -82,16 +61,117 @@
           <w:t>Twitter [Like button] in HTML5/SVG &amp; CSS3 Animations (codepen.io)</w:t>
         </w:r>
       </w:hyperlink>
-      <w:bookmarkStart w:id="0" w:name="_GoBack"/>
-      <w:bookmarkEnd w:id="0"/>
     </w:p>
     <w:p>
       <w:pPr>
         <w:rPr>
-          <w:rFonts w:hint="cs"/>
+          <w:rStyle w:val="Hyperlink"/>
+          <w:rtl/>
         </w:rPr>
       </w:pPr>
     </w:p>
+    <w:p>
+      <w:pPr>
+        <w:rPr>
+          <w:rStyle w:val="Hyperlink"/>
+          <w:rtl/>
+        </w:rPr>
+      </w:pPr>
+    </w:p>
+    <w:p>
+      <w:pPr>
+        <w:rPr>
+          <w:rStyle w:val="Hyperlink"/>
+          <w:rtl/>
+        </w:rPr>
+      </w:pPr>
+    </w:p>
+    <w:p>
+      <w:hyperlink r:id="rId6" w:history="1">
+        <w:r>
+          <w:rPr>
+            <w:rStyle w:val="Hyperlink"/>
+          </w:rPr>
+          <w:t xml:space="preserve">Hovers and focus using the </w:t>
+        </w:r>
+        <w:proofErr w:type="gramStart"/>
+        <w:r>
+          <w:rPr>
+            <w:rStyle w:val="Hyperlink"/>
+          </w:rPr>
+          <w:t>has(</w:t>
+        </w:r>
+        <w:proofErr w:type="gramEnd"/>
+        <w:r>
+          <w:rPr>
+            <w:rStyle w:val="Hyperlink"/>
+          </w:rPr>
+          <w:t>) relational pseudo-class (codepen.io)</w:t>
+        </w:r>
+      </w:hyperlink>
+      <w:r>
+        <w:rPr>
+          <w:rFonts w:hint="cs"/>
+          <w:rtl/>
+        </w:rPr>
+        <w:t xml:space="preserve">     </w:t>
+      </w:r>
+      <w:r>
+        <w:t xml:space="preserve">das </w:t>
+      </w:r>
+      <w:proofErr w:type="spellStart"/>
+      <w:r>
+        <w:t>isch</w:t>
+      </w:r>
+      <w:proofErr w:type="spellEnd"/>
+      <w:r>
+        <w:t xml:space="preserve"> de </w:t>
+      </w:r>
+      <w:proofErr w:type="spellStart"/>
+      <w:r>
+        <w:t>Charte</w:t>
+      </w:r>
+      <w:proofErr w:type="spellEnd"/>
+      <w:r>
+        <w:t xml:space="preserve"> </w:t>
+      </w:r>
+      <w:bookmarkStart w:id="0" w:name="_GoBack"/>
+      <w:r>
+        <w:t xml:space="preserve">wo </w:t>
+      </w:r>
+      <w:proofErr w:type="spellStart"/>
+      <w:r>
+        <w:t>ich</w:t>
+      </w:r>
+      <w:proofErr w:type="spellEnd"/>
+      <w:r>
+        <w:t xml:space="preserve"> </w:t>
+      </w:r>
+      <w:proofErr w:type="spellStart"/>
+      <w:r>
+        <w:t>ben</w:t>
+      </w:r>
+      <w:r>
+        <w:t>ü</w:t>
+      </w:r>
+      <w:r>
+        <w:t>tzt</w:t>
+      </w:r>
+      <w:proofErr w:type="spellEnd"/>
+      <w:r>
+        <w:t xml:space="preserve"> </w:t>
+      </w:r>
+      <w:proofErr w:type="spellStart"/>
+      <w:r>
+        <w:t>han</w:t>
+      </w:r>
+      <w:proofErr w:type="spellEnd"/>
+      <w:r>
+        <w:t>.</w:t>
+      </w:r>
+    </w:p>
+    <w:bookmarkEnd w:id="0"/>
+    <w:p/>
     <w:sectPr>
       <w:pgSz w:w="11906" w:h="16838"/>
       <w:pgMar w:top="1440" w:right="1800" w:bottom="1440" w:left="1800" w:header="708" w:footer="708" w:gutter="0"/>

</xml_diff>